<commit_message>
feat: Add reports of student4
</commit_message>
<xml_diff>
--- a/reports/C2/Student4/04 - Requirements - Student #4.docx
+++ b/reports/C2/Student4/04 - Requirements - Student #4.docx
@@ -134,7 +134,6 @@
               </w:rPr>
               <w:tab/>
             </w:r>
-            <w:permStart w:id="379328249" w:edGrp="everyone"/>
             <w:sdt>
               <w:sdtPr>
                 <w:rPr>
@@ -160,7 +159,13 @@
                   <w:rPr>
                     <w:rFonts w:asciiTheme="majorHAnsi" w:hAnsiTheme="majorHAnsi" w:cstheme="majorBidi"/>
                   </w:rPr>
-                  <w:t>1.045</w:t>
+                  <w:t>2</w:t>
+                </w:r>
+                <w:r>
+                  <w:rPr>
+                    <w:rFonts w:asciiTheme="majorHAnsi" w:hAnsiTheme="majorHAnsi" w:cstheme="majorBidi"/>
+                  </w:rPr>
+                  <w:t>.045</w:t>
                 </w:r>
                 <w:r>
                   <w:rPr>
@@ -170,7 +175,6 @@
                 </w:r>
               </w:sdtContent>
             </w:sdt>
-            <w:permEnd w:id="379328249"/>
           </w:p>
         </w:tc>
       </w:tr>
@@ -216,7 +220,6 @@
               </w:rPr>
               <w:tab/>
             </w:r>
-            <w:permStart w:id="955522721" w:edGrp="everyone"/>
             <w:sdt>
               <w:sdtPr>
                 <w:rPr>
@@ -242,7 +245,6 @@
                 </w:r>
               </w:sdtContent>
             </w:sdt>
-            <w:permEnd w:id="955522721"/>
           </w:p>
         </w:tc>
       </w:tr>
@@ -300,7 +302,6 @@
               </w:rPr>
               <w:tab/>
             </w:r>
-            <w:permStart w:id="1490430286" w:edGrp="everyone"/>
             <w:r>
               <w:rPr>
                 <w:rFonts w:asciiTheme="majorHAnsi" w:hAnsiTheme="majorHAnsi" w:cstheme="majorBidi"/>
@@ -331,7 +332,6 @@
               </w:sdtContent>
             </w:sdt>
           </w:p>
-          <w:permEnd w:id="1490430286"/>
           <w:p>
             <w:pPr>
               <w:pStyle w:val="NoSpacing"/>
@@ -361,7 +361,6 @@
               </w:rPr>
               <w:tab/>
             </w:r>
-            <w:permStart w:id="1588551831" w:edGrp="everyone"/>
             <w:sdt>
               <w:sdtPr>
                 <w:rPr>
@@ -399,7 +398,6 @@
                 </w:r>
               </w:sdtContent>
             </w:sdt>
-            <w:permEnd w:id="1588551831"/>
           </w:p>
           <w:p>
             <w:pPr>
@@ -428,7 +426,6 @@
               </w:rPr>
               <w:tab/>
             </w:r>
-            <w:permStart w:id="441854091" w:edGrp="everyone"/>
             <w:sdt>
               <w:sdtPr>
                 <w:rPr>
@@ -464,7 +461,6 @@
                 </w:r>
               </w:sdtContent>
             </w:sdt>
-            <w:permEnd w:id="441854091"/>
           </w:p>
           <w:p>
             <w:pPr>
@@ -493,7 +489,6 @@
               </w:rPr>
               <w:tab/>
             </w:r>
-            <w:permStart w:id="16126159" w:edGrp="everyone"/>
             <w:sdt>
               <w:sdtPr>
                 <w:rPr>
@@ -551,7 +546,6 @@
                 </w:r>
               </w:sdtContent>
             </w:sdt>
-            <w:permEnd w:id="16126159"/>
           </w:p>
         </w:tc>
       </w:tr>
@@ -599,7 +593,6 @@
               </w:rPr>
               <w:tab/>
             </w:r>
-            <w:permStart w:id="925041655" w:edGrp="everyone"/>
             <w:r>
               <w:rPr>
                 <w:rFonts w:asciiTheme="majorHAnsi" w:hAnsiTheme="majorHAnsi" w:cstheme="majorHAnsi"/>
@@ -667,7 +660,6 @@
                 </w:r>
               </w:sdtContent>
             </w:sdt>
-            <w:permEnd w:id="925041655"/>
           </w:p>
         </w:tc>
       </w:tr>
@@ -684,7 +676,6 @@
         <w:rPr>
           <w:rFonts w:cstheme="majorHAnsi"/>
         </w:rPr>
-        <w:lastRenderedPageBreak/>
         <w:t>MANDATORY</w:t>
       </w:r>
       <w:r>
@@ -881,7 +872,6 @@
         <w:t xml:space="preserve">.  </w:t>
       </w:r>
     </w:p>
-    <w:permStart w:id="1733719730" w:edGrp="everyone"/>
     <w:p>
       <w:pPr>
         <w:pStyle w:val="Comment-Grader"/>
@@ -907,11 +897,7 @@
         </w:sdtContent>
       </w:sdt>
       <w:r>
-        <w:t xml:space="preserve"> </w:t>
-      </w:r>
-      <w:permEnd w:id="1733719730"/>
-      <w:r>
-        <w:t xml:space="preserve">   </w:t>
+        <w:t xml:space="preserve">    </w:t>
       </w:r>
     </w:p>
     <w:p>
@@ -1005,7 +991,6 @@
         <w:t xml:space="preserve">.  </w:t>
       </w:r>
     </w:p>
-    <w:permStart w:id="244456920" w:edGrp="everyone"/>
     <w:p>
       <w:pPr>
         <w:pStyle w:val="Comment-Grader"/>
@@ -1030,7 +1015,6 @@
           </w:r>
         </w:sdtContent>
       </w:sdt>
-      <w:permEnd w:id="244456920"/>
       <w:r>
         <w:t xml:space="preserve">   </w:t>
       </w:r>
@@ -1109,7 +1093,6 @@
         <w:rPr>
           <w:rFonts w:cstheme="majorHAnsi"/>
         </w:rPr>
-        <w:lastRenderedPageBreak/>
         <w:t>MANDATORY</w:t>
       </w:r>
       <w:r>
@@ -1318,7 +1301,6 @@
         <w:t>.</w:t>
       </w:r>
     </w:p>
-    <w:permStart w:id="1580534963" w:edGrp="everyone"/>
     <w:p>
       <w:pPr>
         <w:pStyle w:val="Comment-Grader"/>
@@ -1346,7 +1328,6 @@
           </w:r>
         </w:sdtContent>
       </w:sdt>
-      <w:permEnd w:id="1580534963"/>
       <w:r>
         <w:t xml:space="preserve">  </w:t>
       </w:r>
@@ -1494,7 +1475,6 @@
       </w:r>
       <w:bookmarkEnd w:id="0"/>
     </w:p>
-    <w:permStart w:id="1685676958" w:edGrp="everyone"/>
     <w:p>
       <w:pPr>
         <w:pStyle w:val="Comment-Grader"/>
@@ -1522,7 +1502,6 @@
           </w:r>
         </w:sdtContent>
       </w:sdt>
-      <w:permEnd w:id="1685676958"/>
       <w:r>
         <w:t xml:space="preserve"> </w:t>
       </w:r>
@@ -1708,7 +1687,6 @@
       </w:r>
     </w:p>
     <w:bookmarkStart w:id="1" w:name="_Hlk157677981"/>
-    <w:permStart w:id="339812661" w:edGrp="everyone"/>
     <w:p>
       <w:pPr>
         <w:pStyle w:val="Comment-Grader"/>
@@ -1735,7 +1713,6 @@
           </w:r>
         </w:sdtContent>
       </w:sdt>
-      <w:permEnd w:id="339812661"/>
       <w:r>
         <w:t xml:space="preserve">   </w:t>
       </w:r>
@@ -1824,7 +1801,6 @@
         <w:rPr>
           <w:rFonts w:cstheme="majorHAnsi"/>
         </w:rPr>
-        <w:lastRenderedPageBreak/>
         <w:t>Testing requirements</w:t>
       </w:r>
     </w:p>
@@ -1918,7 +1894,6 @@
         <w:t xml:space="preserve">.  </w:t>
       </w:r>
     </w:p>
-    <w:permStart w:id="891315281" w:edGrp="everyone"/>
     <w:p>
       <w:pPr>
         <w:pStyle w:val="Comment-Grader"/>
@@ -1946,7 +1921,6 @@
           </w:r>
         </w:sdtContent>
       </w:sdt>
-      <w:permEnd w:id="891315281"/>
     </w:p>
     <w:p>
       <w:pPr>
@@ -1976,7 +1950,6 @@
         <w:t xml:space="preserve">.  </w:t>
       </w:r>
     </w:p>
-    <w:permStart w:id="338698352" w:edGrp="everyone"/>
     <w:p>
       <w:pPr>
         <w:pStyle w:val="Comment-Grader"/>
@@ -2004,7 +1977,6 @@
           </w:r>
         </w:sdtContent>
       </w:sdt>
-      <w:permEnd w:id="338698352"/>
       <w:r>
         <w:t xml:space="preserve">   </w:t>
       </w:r>
@@ -2037,7 +2009,6 @@
         <w:rPr>
           <w:rFonts w:cstheme="majorHAnsi"/>
         </w:rPr>
-        <w:lastRenderedPageBreak/>
         <w:t>MANDATORY</w:t>
       </w:r>
       <w:r>
@@ -2273,7 +2244,6 @@
         <w:t>.</w:t>
       </w:r>
     </w:p>
-    <w:permStart w:id="8470091" w:edGrp="everyone"/>
     <w:p>
       <w:pPr>
         <w:pStyle w:val="Comment-Grader"/>
@@ -2291,11 +2261,16 @@
         <w:sdtEndPr/>
         <w:sdtContent>
           <w:r>
-            <w:t xml:space="preserve">    </w:t>
+            <w:t xml:space="preserve">  </w:t>
+          </w:r>
+          <w:r>
+            <w:t>X</w:t>
+          </w:r>
+          <w:r>
+            <w:t xml:space="preserve">  </w:t>
           </w:r>
         </w:sdtContent>
       </w:sdt>
-      <w:permEnd w:id="8470091"/>
       <w:r>
         <w:t xml:space="preserve">    </w:t>
       </w:r>
@@ -2417,7 +2392,6 @@
         <w:t>.</w:t>
       </w:r>
     </w:p>
-    <w:permStart w:id="66585966" w:edGrp="everyone"/>
     <w:p>
       <w:pPr>
         <w:pStyle w:val="Comment-Grader"/>
@@ -2435,11 +2409,16 @@
         <w:sdtEndPr/>
         <w:sdtContent>
           <w:r>
-            <w:t xml:space="preserve">    </w:t>
+            <w:t xml:space="preserve">  </w:t>
+          </w:r>
+          <w:r>
+            <w:t>X</w:t>
+          </w:r>
+          <w:r>
+            <w:t xml:space="preserve">  </w:t>
           </w:r>
         </w:sdtContent>
       </w:sdt>
-      <w:permEnd w:id="66585966"/>
       <w:r>
         <w:t xml:space="preserve">    </w:t>
       </w:r>
@@ -2531,7 +2510,6 @@
         <w:rPr>
           <w:rFonts w:cstheme="majorHAnsi"/>
         </w:rPr>
-        <w:lastRenderedPageBreak/>
         <w:t>Managerial requirements</w:t>
       </w:r>
     </w:p>
@@ -2546,7 +2524,6 @@
         <w:t xml:space="preserve">.  </w:t>
       </w:r>
     </w:p>
-    <w:permStart w:id="1123494185" w:edGrp="everyone"/>
     <w:p>
       <w:pPr>
         <w:pStyle w:val="Comment-Grader"/>
@@ -2564,11 +2541,16 @@
         <w:sdtEndPr/>
         <w:sdtContent>
           <w:r>
-            <w:t xml:space="preserve">    </w:t>
+            <w:t xml:space="preserve">  </w:t>
+          </w:r>
+          <w:r>
+            <w:t>X</w:t>
+          </w:r>
+          <w:r>
+            <w:t xml:space="preserve">  </w:t>
           </w:r>
         </w:sdtContent>
       </w:sdt>
-      <w:permEnd w:id="1123494185"/>
       <w:r>
         <w:t xml:space="preserve">   </w:t>
       </w:r>
@@ -2588,7 +2570,6 @@
         <w:rPr>
           <w:rFonts w:cstheme="majorHAnsi"/>
         </w:rPr>
-        <w:lastRenderedPageBreak/>
         <w:t>MANDATORY</w:t>
       </w:r>
       <w:r>
@@ -2632,7 +2613,6 @@
         <w:t xml:space="preserve">Create appropriate indices for your entities, if required.  </w:t>
       </w:r>
     </w:p>
-    <w:permStart w:id="1415324222" w:edGrp="everyone"/>
     <w:p>
       <w:pPr>
         <w:pStyle w:val="Comment-Grader"/>
@@ -2650,11 +2630,16 @@
         <w:sdtEndPr/>
         <w:sdtContent>
           <w:r>
-            <w:t xml:space="preserve">    </w:t>
+            <w:t xml:space="preserve">   </w:t>
+          </w:r>
+          <w:r>
+            <w:t>X</w:t>
+          </w:r>
+          <w:r>
+            <w:t xml:space="preserve"> </w:t>
           </w:r>
         </w:sdtContent>
       </w:sdt>
-      <w:permEnd w:id="1415324222"/>
       <w:r>
         <w:t xml:space="preserve">   </w:t>
       </w:r>
@@ -2759,7 +2744,6 @@
         <w:t xml:space="preserve">.  </w:t>
       </w:r>
     </w:p>
-    <w:permStart w:id="973563344" w:edGrp="everyone"/>
     <w:p>
       <w:pPr>
         <w:pStyle w:val="Comment-Grader"/>
@@ -2776,11 +2760,16 @@
         <w:sdtEndPr/>
         <w:sdtContent>
           <w:r>
-            <w:t xml:space="preserve">    </w:t>
+            <w:t xml:space="preserve"> </w:t>
+          </w:r>
+          <w:r>
+            <w:t>X</w:t>
+          </w:r>
+          <w:r>
+            <w:t xml:space="preserve">   </w:t>
           </w:r>
         </w:sdtContent>
       </w:sdt>
-      <w:permEnd w:id="973563344"/>
       <w:r>
         <w:t xml:space="preserve">   </w:t>
       </w:r>
@@ -2810,7 +2799,6 @@
         <w:t xml:space="preserve">.  </w:t>
       </w:r>
     </w:p>
-    <w:permStart w:id="182535402" w:edGrp="everyone"/>
     <w:p>
       <w:pPr>
         <w:pStyle w:val="Comment-Grader"/>
@@ -2828,11 +2816,16 @@
         <w:sdtEndPr/>
         <w:sdtContent>
           <w:r>
-            <w:t xml:space="preserve">    </w:t>
+            <w:t xml:space="preserve">   </w:t>
+          </w:r>
+          <w:r>
+            <w:t>X</w:t>
+          </w:r>
+          <w:r>
+            <w:t xml:space="preserve"> </w:t>
           </w:r>
         </w:sdtContent>
       </w:sdt>
-      <w:permEnd w:id="182535402"/>
       <w:r>
         <w:t xml:space="preserve">   </w:t>
       </w:r>
@@ -2848,7 +2841,6 @@
         <w:t xml:space="preserve">.  </w:t>
       </w:r>
     </w:p>
-    <w:permStart w:id="966666940" w:edGrp="everyone"/>
     <w:p>
       <w:pPr>
         <w:pStyle w:val="Comment-Grader"/>
@@ -2865,11 +2857,16 @@
         <w:sdtEndPr/>
         <w:sdtContent>
           <w:r>
-            <w:t xml:space="preserve">    </w:t>
+            <w:t xml:space="preserve">  </w:t>
+          </w:r>
+          <w:r>
+            <w:t>X</w:t>
+          </w:r>
+          <w:r>
+            <w:t xml:space="preserve">  </w:t>
           </w:r>
         </w:sdtContent>
       </w:sdt>
-      <w:permEnd w:id="966666940"/>
       <w:r>
         <w:t xml:space="preserve">  </w:t>
       </w:r>
@@ -2900,7 +2897,6 @@
         <w:rPr>
           <w:rFonts w:cstheme="majorHAnsi"/>
         </w:rPr>
-        <w:lastRenderedPageBreak/>
         <w:t>SUPPLEMENTARY I</w:t>
       </w:r>
       <w:r>
@@ -3150,7 +3146,6 @@
         <w:rPr>
           <w:rFonts w:cstheme="majorHAnsi"/>
         </w:rPr>
-        <w:lastRenderedPageBreak/>
         <w:t>SUPPLEMENTARY I</w:t>
       </w:r>
       <w:r>
@@ -3308,7 +3303,6 @@
         <w:t xml:space="preserve">. </w:t>
       </w:r>
     </w:p>
-    <w:permStart w:id="1220091073" w:edGrp="everyone"/>
     <w:p>
       <w:pPr>
         <w:pStyle w:val="Comment-Grader"/>
@@ -3339,7 +3333,6 @@
           </w:r>
         </w:sdtContent>
       </w:sdt>
-      <w:permEnd w:id="1220091073"/>
       <w:r>
         <w:rPr>
           <w:lang w:val="en-US"/>
@@ -3474,7 +3467,6 @@
         <w:t xml:space="preserve">Produce a UML domain model regarding the information requirements in your project.  </w:t>
       </w:r>
     </w:p>
-    <w:permStart w:id="1053959848" w:edGrp="everyone"/>
     <w:p>
       <w:pPr>
         <w:pStyle w:val="Comment-Grader"/>
@@ -3502,7 +3494,6 @@
           </w:r>
         </w:sdtContent>
       </w:sdt>
-      <w:permEnd w:id="1053959848"/>
       <w:r>
         <w:t xml:space="preserve">   </w:t>
       </w:r>
@@ -3528,7 +3519,6 @@
         <w:rPr>
           <w:rFonts w:cstheme="majorHAnsi"/>
         </w:rPr>
-        <w:lastRenderedPageBreak/>
         <w:t>SUPPLEMENTARY I</w:t>
       </w:r>
       <w:r>
@@ -3648,7 +3638,6 @@
         <w:t xml:space="preserve">.  </w:t>
       </w:r>
     </w:p>
-    <w:permStart w:id="1469596324" w:edGrp="everyone"/>
     <w:p>
       <w:pPr>
         <w:pStyle w:val="Comment-Grader"/>
@@ -3670,7 +3659,6 @@
           </w:r>
         </w:sdtContent>
       </w:sdt>
-      <w:permEnd w:id="1469596324"/>
       <w:r>
         <w:t xml:space="preserve">   </w:t>
       </w:r>
@@ -3717,7 +3705,6 @@
         <w:t xml:space="preserve">.  </w:t>
       </w:r>
     </w:p>
-    <w:permStart w:id="1111177414" w:edGrp="everyone"/>
     <w:p>
       <w:pPr>
         <w:pStyle w:val="Comment-Grader"/>
@@ -3739,7 +3726,6 @@
           </w:r>
         </w:sdtContent>
       </w:sdt>
-      <w:permEnd w:id="1111177414"/>
       <w:r>
         <w:t xml:space="preserve">   </w:t>
       </w:r>
@@ -3794,7 +3780,6 @@
         <w:t xml:space="preserve">  </w:t>
       </w:r>
     </w:p>
-    <w:permStart w:id="303655226" w:edGrp="everyone"/>
     <w:p>
       <w:pPr>
         <w:pStyle w:val="Comment-Grader"/>
@@ -3816,7 +3801,6 @@
           </w:r>
         </w:sdtContent>
       </w:sdt>
-      <w:permEnd w:id="303655226"/>
       <w:r>
         <w:t xml:space="preserve">    </w:t>
       </w:r>
@@ -3863,7 +3847,6 @@
         <w:t xml:space="preserve">.  </w:t>
       </w:r>
     </w:p>
-    <w:permStart w:id="911542006" w:edGrp="everyone"/>
     <w:p>
       <w:pPr>
         <w:pStyle w:val="Comment-Grader"/>
@@ -3885,7 +3868,6 @@
           </w:r>
         </w:sdtContent>
       </w:sdt>
-      <w:permEnd w:id="911542006"/>
       <w:r>
         <w:t xml:space="preserve">    </w:t>
       </w:r>
@@ -3984,7 +3966,6 @@
         <w:rPr>
           <w:rFonts w:cstheme="majorHAnsi"/>
         </w:rPr>
-        <w:lastRenderedPageBreak/>
         <w:t>Managerial requirements</w:t>
       </w:r>
     </w:p>
@@ -3999,7 +3980,6 @@
         <w:t xml:space="preserve">  </w:t>
       </w:r>
     </w:p>
-    <w:permStart w:id="553716983" w:edGrp="everyone"/>
     <w:p>
       <w:pPr>
         <w:pStyle w:val="Comment-Grader"/>
@@ -4020,7 +4000,6 @@
           </w:r>
         </w:sdtContent>
       </w:sdt>
-      <w:permEnd w:id="553716983"/>
       <w:r>
         <w:t xml:space="preserve">   </w:t>
       </w:r>
@@ -4040,7 +4019,6 @@
         <w:rPr>
           <w:rFonts w:cstheme="majorHAnsi"/>
         </w:rPr>
-        <w:lastRenderedPageBreak/>
         <w:t>SUPPLEMENTARY I</w:t>
       </w:r>
       <w:r>
@@ -4198,7 +4176,6 @@
         <w:t xml:space="preserve">  </w:t>
       </w:r>
     </w:p>
-    <w:permStart w:id="968450766" w:edGrp="everyone"/>
     <w:p>
       <w:pPr>
         <w:pStyle w:val="Comment-Grader"/>
@@ -4220,7 +4197,6 @@
           </w:r>
         </w:sdtContent>
       </w:sdt>
-      <w:permEnd w:id="968450766"/>
       <w:r>
         <w:t xml:space="preserve">  </w:t>
       </w:r>
@@ -4250,7 +4226,6 @@
         <w:t xml:space="preserve">.  </w:t>
       </w:r>
     </w:p>
-    <w:permStart w:id="1311645159" w:edGrp="everyone"/>
     <w:p>
       <w:pPr>
         <w:pStyle w:val="Comment-Grader"/>
@@ -4272,7 +4247,6 @@
           </w:r>
         </w:sdtContent>
       </w:sdt>
-      <w:permEnd w:id="1311645159"/>
       <w:r>
         <w:t xml:space="preserve">   </w:t>
       </w:r>
@@ -4303,7 +4277,6 @@
         <w:rPr>
           <w:rFonts w:cstheme="majorHAnsi"/>
         </w:rPr>
-        <w:lastRenderedPageBreak/>
         <w:t>SUPPLEMENTARY II</w:t>
       </w:r>
       <w:r>
@@ -4485,7 +4458,6 @@
         <w:t xml:space="preserve">.  </w:t>
       </w:r>
     </w:p>
-    <w:permStart w:id="1179802484" w:edGrp="everyone"/>
     <w:p>
       <w:pPr>
         <w:pStyle w:val="Comment-Grader"/>
@@ -4507,7 +4479,6 @@
           </w:r>
         </w:sdtContent>
       </w:sdt>
-      <w:permEnd w:id="1179802484"/>
       <w:r>
         <w:t xml:space="preserve">    </w:t>
       </w:r>
@@ -4523,7 +4494,6 @@
         <w:t xml:space="preserve">.  </w:t>
       </w:r>
     </w:p>
-    <w:permStart w:id="225733729" w:edGrp="everyone"/>
     <w:p>
       <w:pPr>
         <w:pStyle w:val="Comment-Grader"/>
@@ -4545,7 +4515,6 @@
           </w:r>
         </w:sdtContent>
       </w:sdt>
-      <w:permEnd w:id="225733729"/>
       <w:r>
         <w:t xml:space="preserve">    </w:t>
       </w:r>
@@ -4617,7 +4586,6 @@
         <w:rPr>
           <w:rFonts w:cstheme="majorHAnsi"/>
         </w:rPr>
-        <w:lastRenderedPageBreak/>
         <w:t>SUPPLEMENTARY II</w:t>
       </w:r>
       <w:r>
@@ -4714,7 +4682,6 @@
         <w:t xml:space="preserve">  </w:t>
       </w:r>
     </w:p>
-    <w:permStart w:id="1142446247" w:edGrp="everyone"/>
     <w:p>
       <w:pPr>
         <w:pStyle w:val="Comment-Grader"/>
@@ -4745,7 +4712,6 @@
           </w:r>
         </w:sdtContent>
       </w:sdt>
-      <w:permEnd w:id="1142446247"/>
       <w:r>
         <w:rPr>
           <w:lang w:val="en-US"/>
@@ -4883,7 +4849,6 @@
         <w:t xml:space="preserve">.  </w:t>
       </w:r>
     </w:p>
-    <w:permStart w:id="240787551" w:edGrp="everyone"/>
     <w:p>
       <w:pPr>
         <w:pStyle w:val="Comment-Grader"/>
@@ -4905,7 +4870,6 @@
           </w:r>
         </w:sdtContent>
       </w:sdt>
-      <w:permEnd w:id="240787551"/>
       <w:r>
         <w:t xml:space="preserve">   </w:t>
       </w:r>
@@ -4921,7 +4885,6 @@
         <w:t xml:space="preserve">.  </w:t>
       </w:r>
     </w:p>
-    <w:permStart w:id="235090967" w:edGrp="everyone"/>
     <w:p>
       <w:pPr>
         <w:pStyle w:val="Comment-Grader"/>
@@ -4949,7 +4912,6 @@
           </w:r>
         </w:sdtContent>
       </w:sdt>
-      <w:permEnd w:id="235090967"/>
       <w:r>
         <w:rPr>
           <w:lang w:val="en-US"/>
@@ -4978,7 +4940,6 @@
         <w:rPr>
           <w:rFonts w:cstheme="majorHAnsi"/>
         </w:rPr>
-        <w:lastRenderedPageBreak/>
         <w:t>SUPPLEMENTARY II</w:t>
       </w:r>
       <w:r>
@@ -5118,7 +5079,6 @@
         <w:t xml:space="preserve">.  </w:t>
       </w:r>
     </w:p>
-    <w:permStart w:id="123285506" w:edGrp="everyone"/>
     <w:p>
       <w:pPr>
         <w:pStyle w:val="Comment-Grader"/>
@@ -5139,7 +5099,6 @@
           </w:r>
         </w:sdtContent>
       </w:sdt>
-      <w:permEnd w:id="123285506"/>
       <w:r>
         <w:t xml:space="preserve">   </w:t>
       </w:r>
@@ -5203,7 +5162,6 @@
         <w:t xml:space="preserve">.  </w:t>
       </w:r>
     </w:p>
-    <w:permStart w:id="769398085" w:edGrp="everyone"/>
     <w:p>
       <w:pPr>
         <w:pStyle w:val="Comment-Grader"/>
@@ -5224,7 +5182,6 @@
           </w:r>
         </w:sdtContent>
       </w:sdt>
-      <w:permEnd w:id="769398085"/>
       <w:r>
         <w:t xml:space="preserve">   </w:t>
       </w:r>
@@ -5323,7 +5280,6 @@
         <w:t xml:space="preserve">.  </w:t>
       </w:r>
     </w:p>
-    <w:permStart w:id="1019937469" w:edGrp="everyone"/>
     <w:p>
       <w:pPr>
         <w:pStyle w:val="Comment-Grader"/>
@@ -5345,7 +5301,6 @@
           </w:r>
         </w:sdtContent>
       </w:sdt>
-      <w:permEnd w:id="1019937469"/>
       <w:r>
         <w:t xml:space="preserve">    </w:t>
       </w:r>
@@ -5361,7 +5316,6 @@
         <w:t xml:space="preserve">.  </w:t>
       </w:r>
     </w:p>
-    <w:permStart w:id="1299214848" w:edGrp="everyone"/>
     <w:p>
       <w:pPr>
         <w:pStyle w:val="Comment-Grader"/>
@@ -5391,7 +5345,6 @@
           </w:r>
         </w:sdtContent>
       </w:sdt>
-      <w:permEnd w:id="1299214848"/>
       <w:r>
         <w:rPr>
           <w:lang w:val="en-US"/>
@@ -5427,7 +5380,6 @@
         <w:rPr>
           <w:rFonts w:cstheme="majorHAnsi"/>
         </w:rPr>
-        <w:lastRenderedPageBreak/>
         <w:t>SUPPLEMENTARY II</w:t>
       </w:r>
       <w:r>
@@ -5579,7 +5531,6 @@
         <w:t xml:space="preserve">.  </w:t>
       </w:r>
     </w:p>
-    <w:permStart w:id="1820658327" w:edGrp="everyone"/>
     <w:p>
       <w:pPr>
         <w:pStyle w:val="Comment-Grader"/>
@@ -5601,7 +5552,6 @@
           </w:r>
         </w:sdtContent>
       </w:sdt>
-      <w:permEnd w:id="1820658327"/>
       <w:r>
         <w:t xml:space="preserve">  </w:t>
       </w:r>
@@ -5631,7 +5581,6 @@
         <w:t xml:space="preserve">.  </w:t>
       </w:r>
     </w:p>
-    <w:permStart w:id="615213737" w:edGrp="everyone"/>
     <w:p>
       <w:pPr>
         <w:pStyle w:val="Comment-Grader"/>
@@ -5652,7 +5601,6 @@
           </w:r>
         </w:sdtContent>
       </w:sdt>
-      <w:permEnd w:id="615213737"/>
       <w:r>
         <w:t xml:space="preserve">   </w:t>
       </w:r>
@@ -5668,7 +5616,6 @@
         <w:t xml:space="preserve">.  </w:t>
       </w:r>
     </w:p>
-    <w:permStart w:id="1595304318" w:edGrp="everyone"/>
     <w:p>
       <w:pPr>
         <w:pStyle w:val="Comment-Grader"/>
@@ -5689,7 +5636,6 @@
           </w:r>
         </w:sdtContent>
       </w:sdt>
-      <w:permEnd w:id="1595304318"/>
       <w:r>
         <w:t xml:space="preserve">   </w:t>
       </w:r>
@@ -10648,6 +10594,7 @@
     <w:rsid w:val="004C7734"/>
     <w:rsid w:val="004D7778"/>
     <w:rsid w:val="004F2A33"/>
+    <w:rsid w:val="00510661"/>
     <w:rsid w:val="005E7E6F"/>
     <w:rsid w:val="00635F6F"/>
     <w:rsid w:val="0068151F"/>
@@ -10667,6 +10614,7 @@
     <w:rsid w:val="00C85C89"/>
     <w:rsid w:val="00D00085"/>
     <w:rsid w:val="00D04804"/>
+    <w:rsid w:val="00D50F50"/>
     <w:rsid w:val="00D72CB9"/>
     <w:rsid w:val="00E25325"/>
     <w:rsid w:val="00E92EF0"/>

</xml_diff>